<commit_message>
Uploaded a new version of Delivery Walkthrough
Correct a mistake: "on Internet" into "on the Internet"
</commit_message>
<xml_diff>
--- a/HTB/Linux/Easy/Delivery/Delivery Walkthrough.docx
+++ b/HTB/Linux/Easy/Delivery/Delivery Walkthrough.docx
@@ -1,6 +1,6 @@
 
 <file path=word/document.xml><?xml version="1.0" encoding="utf-8"?>
-<w:document xmlns:wpc="http://schemas.microsoft.com/office/word/2010/wordprocessingCanvas" xmlns:cx="http://schemas.microsoft.com/office/drawing/2014/chartex" xmlns:cx1="http://schemas.microsoft.com/office/drawing/2015/9/8/chartex" xmlns:cx2="http://schemas.microsoft.com/office/drawing/2015/10/21/chartex" xmlns:cx3="http://schemas.microsoft.com/office/drawing/2016/5/9/chartex" xmlns:cx4="http://schemas.microsoft.com/office/drawing/2016/5/10/chartex" xmlns:cx5="http://schemas.microsoft.com/office/drawing/2016/5/11/chartex" xmlns:cx6="http://schemas.microsoft.com/office/drawing/2016/5/12/chartex" xmlns:cx7="http://schemas.microsoft.com/office/drawing/2016/5/13/chartex" xmlns:cx8="http://schemas.microsoft.com/office/drawing/2016/5/14/chartex" xmlns:mc="http://schemas.openxmlformats.org/markup-compatibility/2006" xmlns:aink="http://schemas.microsoft.com/office/drawing/2016/ink" xmlns:am3d="http://schemas.microsoft.com/office/drawing/2017/model3d" xmlns:o="urn:schemas-microsoft-com:office:office" xmlns:oel="http://schemas.microsoft.com/office/2019/extlst" xmlns:r="http://schemas.openxmlformats.org/officeDocument/2006/relationships" xmlns:m="http://schemas.openxmlformats.org/officeDocument/2006/math" xmlns:v="urn:schemas-microsoft-com:vml" xmlns:wp14="http://schemas.microsoft.com/office/word/2010/wordprocessingDrawing" xmlns:wp="http://schemas.openxmlformats.org/drawingml/2006/wordprocessingDrawing" xmlns:w10="urn:schemas-microsoft-com:office:word" xmlns:w="http://schemas.openxmlformats.org/wordprocessingml/2006/main" xmlns:w14="http://schemas.microsoft.com/office/word/2010/wordml" xmlns:w15="http://schemas.microsoft.com/office/word/2012/wordml" xmlns:w16cex="http://schemas.microsoft.com/office/word/2018/wordml/cex" xmlns:w16cid="http://schemas.microsoft.com/office/word/2016/wordml/cid" xmlns:w16="http://schemas.microsoft.com/office/word/2018/wordml" xmlns:w16sdtdh="http://schemas.microsoft.com/office/word/2020/wordml/sdtdatahash" xmlns:w16se="http://schemas.microsoft.com/office/word/2015/wordml/symex" xmlns:wpg="http://schemas.microsoft.com/office/word/2010/wordprocessingGroup" xmlns:wpi="http://schemas.microsoft.com/office/word/2010/wordprocessingInk" xmlns:wne="http://schemas.microsoft.com/office/word/2006/wordml" xmlns:wps="http://schemas.microsoft.com/office/word/2010/wordprocessingShape" mc:Ignorable="w14 w15 w16se w16cid w16 w16cex w16sdtdh wp14">
+<w:document xmlns:wpc="http://schemas.microsoft.com/office/word/2010/wordprocessingCanvas" xmlns:cx="http://schemas.microsoft.com/office/drawing/2014/chartex" xmlns:cx1="http://schemas.microsoft.com/office/drawing/2015/9/8/chartex" xmlns:cx2="http://schemas.microsoft.com/office/drawing/2015/10/21/chartex" xmlns:cx3="http://schemas.microsoft.com/office/drawing/2016/5/9/chartex" xmlns:cx4="http://schemas.microsoft.com/office/drawing/2016/5/10/chartex" xmlns:cx5="http://schemas.microsoft.com/office/drawing/2016/5/11/chartex" xmlns:cx6="http://schemas.microsoft.com/office/drawing/2016/5/12/chartex" xmlns:cx7="http://schemas.microsoft.com/office/drawing/2016/5/13/chartex" xmlns:cx8="http://schemas.microsoft.com/office/drawing/2016/5/14/chartex" xmlns:mc="http://schemas.openxmlformats.org/markup-compatibility/2006" xmlns:aink="http://schemas.microsoft.com/office/drawing/2016/ink" xmlns:am3d="http://schemas.microsoft.com/office/drawing/2017/model3d" xmlns:o="urn:schemas-microsoft-com:office:office" xmlns:oel="http://schemas.microsoft.com/office/2019/extlst" xmlns:r="http://schemas.openxmlformats.org/officeDocument/2006/relationships" xmlns:m="http://schemas.openxmlformats.org/officeDocument/2006/math" xmlns:v="urn:schemas-microsoft-com:vml" xmlns:wp14="http://schemas.microsoft.com/office/word/2010/wordprocessingDrawing" xmlns:wp="http://schemas.openxmlformats.org/drawingml/2006/wordprocessingDrawing" xmlns:w10="urn:schemas-microsoft-com:office:word" xmlns:w="http://schemas.openxmlformats.org/wordprocessingml/2006/main" xmlns:w14="http://schemas.microsoft.com/office/word/2010/wordml" xmlns:w15="http://schemas.microsoft.com/office/word/2012/wordml" xmlns:w16cex="http://schemas.microsoft.com/office/word/2018/wordml/cex" xmlns:w16cid="http://schemas.microsoft.com/office/word/2016/wordml/cid" xmlns:w16="http://schemas.microsoft.com/office/word/2018/wordml" xmlns:w16du="http://schemas.microsoft.com/office/word/2023/wordml/word16du" xmlns:w16sdtdh="http://schemas.microsoft.com/office/word/2020/wordml/sdtdatahash" xmlns:w16se="http://schemas.microsoft.com/office/word/2015/wordml/symex" xmlns:wpg="http://schemas.microsoft.com/office/word/2010/wordprocessingGroup" xmlns:wpi="http://schemas.microsoft.com/office/word/2010/wordprocessingInk" xmlns:wne="http://schemas.microsoft.com/office/word/2006/wordml" xmlns:wps="http://schemas.microsoft.com/office/word/2010/wordprocessingShape" mc:Ignorable="w14 w15 w16se w16cid w16 w16cex w16sdtdh w16du wp14">
   <w:body>
     <w:p>
       <w:pPr>
@@ -1820,7 +1820,7 @@
           <w:lang w:val="en-US"/>
         </w:rPr>
         <w:drawing>
-          <wp:inline distT="0" distB="0" distL="0" distR="0" wp14:anchorId="7C62119C" wp14:editId="750F2E07">
+          <wp:inline distT="0" distB="0" distL="0" distR="0" wp14:anchorId="7C62119C" wp14:editId="137ADE43">
             <wp:extent cx="6113145" cy="2472055"/>
             <wp:effectExtent l="0" t="0" r="1905" b="4445"/>
             <wp:docPr id="1015387031" name="Immagine 1"/>
@@ -1989,7 +1989,7 @@
           <w:lang w:val="en-US"/>
         </w:rPr>
         <w:drawing>
-          <wp:inline distT="0" distB="0" distL="0" distR="0" wp14:anchorId="1B8DDD4F" wp14:editId="0A7816CA">
+          <wp:inline distT="0" distB="0" distL="0" distR="0" wp14:anchorId="1B8DDD4F" wp14:editId="5D25F027">
             <wp:extent cx="6113145" cy="2540000"/>
             <wp:effectExtent l="0" t="0" r="1905" b="0"/>
             <wp:docPr id="967772926" name="Immagine 2"/>
@@ -2372,15 +2372,7 @@
           <w:bCs/>
           <w:lang w:val="en-US"/>
         </w:rPr>
-        <w:t>&lt;ticketID&gt;@</w:t>
-      </w:r>
-      <w:r>
-        <w:rPr>
-          <w:b/>
-          <w:bCs/>
-          <w:lang w:val="en-US"/>
-        </w:rPr>
-        <w:t>delivery.htb</w:t>
+        <w:t>&lt;ticketID&gt;@delivery.htb</w:t>
       </w:r>
       <w:r>
         <w:rPr>
@@ -2714,7 +2706,7 @@
         </w:rPr>
         <w:lastRenderedPageBreak/>
         <w:drawing>
-          <wp:inline distT="0" distB="0" distL="0" distR="0" wp14:anchorId="2FC5C76A" wp14:editId="0DE75EAB">
+          <wp:inline distT="0" distB="0" distL="0" distR="0" wp14:anchorId="2FC5C76A" wp14:editId="113FF1A5">
             <wp:extent cx="6113145" cy="2362200"/>
             <wp:effectExtent l="0" t="0" r="1905" b="0"/>
             <wp:docPr id="601718876" name="Immagine 7"/>
@@ -2832,7 +2824,7 @@
           <w:lang w:val="en-US"/>
         </w:rPr>
         <w:drawing>
-          <wp:inline distT="0" distB="0" distL="0" distR="0" wp14:anchorId="6859EBBA" wp14:editId="65C9E873">
+          <wp:inline distT="0" distB="0" distL="0" distR="0" wp14:anchorId="6859EBBA" wp14:editId="4408660E">
             <wp:extent cx="5915061" cy="2184400"/>
             <wp:effectExtent l="0" t="0" r="9525" b="6350"/>
             <wp:docPr id="1435503564" name="Immagine 8"/>
@@ -3093,7 +3085,7 @@
           <w:lang w:val="en-US"/>
         </w:rPr>
         <w:drawing>
-          <wp:inline distT="0" distB="0" distL="0" distR="0" wp14:anchorId="75D5AC4D" wp14:editId="230CB7B5">
+          <wp:inline distT="0" distB="0" distL="0" distR="0" wp14:anchorId="75D5AC4D" wp14:editId="658F42F4">
             <wp:extent cx="6113145" cy="2268855"/>
             <wp:effectExtent l="0" t="0" r="1905" b="0"/>
             <wp:docPr id="2109778993" name="Immagine 10"/>
@@ -3383,7 +3375,19 @@
         <w:rPr>
           <w:lang w:val="en-US"/>
         </w:rPr>
-        <w:t xml:space="preserve">. Searching on Internet the Mattermost documentation </w:t>
+        <w:t>. Searching on</w:t>
+      </w:r>
+      <w:r>
+        <w:rPr>
+          <w:lang w:val="en-US"/>
+        </w:rPr>
+        <w:t xml:space="preserve"> the</w:t>
+      </w:r>
+      <w:r>
+        <w:rPr>
+          <w:lang w:val="en-US"/>
+        </w:rPr>
+        <w:t xml:space="preserve"> Internet the Mattermost documentation </w:t>
       </w:r>
       <w:r>
         <w:rPr>
@@ -3987,7 +3991,7 @@
 </file>
 
 <file path=word/styles.xml><?xml version="1.0" encoding="utf-8"?>
-<w:styles xmlns:mc="http://schemas.openxmlformats.org/markup-compatibility/2006" xmlns:r="http://schemas.openxmlformats.org/officeDocument/2006/relationships" xmlns:w="http://schemas.openxmlformats.org/wordprocessingml/2006/main" xmlns:w14="http://schemas.microsoft.com/office/word/2010/wordml" xmlns:w15="http://schemas.microsoft.com/office/word/2012/wordml" xmlns:w16cex="http://schemas.microsoft.com/office/word/2018/wordml/cex" xmlns:w16cid="http://schemas.microsoft.com/office/word/2016/wordml/cid" xmlns:w16="http://schemas.microsoft.com/office/word/2018/wordml" xmlns:w16sdtdh="http://schemas.microsoft.com/office/word/2020/wordml/sdtdatahash" xmlns:w16se="http://schemas.microsoft.com/office/word/2015/wordml/symex" mc:Ignorable="w14 w15 w16se w16cid w16 w16cex w16sdtdh">
+<w:styles xmlns:mc="http://schemas.openxmlformats.org/markup-compatibility/2006" xmlns:r="http://schemas.openxmlformats.org/officeDocument/2006/relationships" xmlns:w="http://schemas.openxmlformats.org/wordprocessingml/2006/main" xmlns:w14="http://schemas.microsoft.com/office/word/2010/wordml" xmlns:w15="http://schemas.microsoft.com/office/word/2012/wordml" xmlns:w16cex="http://schemas.microsoft.com/office/word/2018/wordml/cex" xmlns:w16cid="http://schemas.microsoft.com/office/word/2016/wordml/cid" xmlns:w16="http://schemas.microsoft.com/office/word/2018/wordml" xmlns:w16du="http://schemas.microsoft.com/office/word/2023/wordml/word16du" xmlns:w16sdtdh="http://schemas.microsoft.com/office/word/2020/wordml/sdtdatahash" xmlns:w16se="http://schemas.microsoft.com/office/word/2015/wordml/symex" mc:Ignorable="w14 w15 w16se w16cid w16 w16cex w16sdtdh w16du">
   <w:docDefaults>
     <w:rPrDefault>
       <w:rPr>

</xml_diff>